<commit_message>
conclusion down, first proofreading
</commit_message>
<xml_diff>
--- a/paper/FinalPaper.docx
+++ b/paper/FinalPaper.docx
@@ -838,7 +838,7 @@
         <w:pStyle w:val="BodyText"/>
       </w:pPr>
       <w:r>
-        <w:t xml:space="preserve">There a multiple channels through which board membership might affect incumbents' electoral performance: Board membership might signal competence to the mayor's constituency. Recent studies have demonstrated that German voters prefer better qualified mayoral candidates</w:t>
+        <w:t xml:space="preserve">There are multiple channels through which board membership might affect incumbents' electoral performance: Board membership might signal competence to the mayor's constituency. Recent studies have demonstrated that German voters prefer better qualified mayoral candidates</w:t>
       </w:r>
       <w:r>
         <w:t xml:space="preserve"> </w:t>
@@ -898,34 +898,7 @@
         <w:pStyle w:val="BodyText"/>
       </w:pPr>
       <w:r>
-        <w:t xml:space="preserve">Two aspects require particular attention in this research design as they might confound the estimated effect: The determinants of assignment of board posts and alternative factors affecting the reelection chance of incumbent mayors. Answering the research question requires a profound knowledge of the assignment process of board members in German savings banks. At this stage, we do not sufficiently understand the assignment procedure of mayoral board posts, but clear-cut assignment rules that would enable a Regression Discontinuity Design (RDD) do not exist. For some obvious potential determinants, such as size of the municipality, we control (see section</w:t>
-      </w:r>
-      <w:r>
-        <w:t xml:space="preserve"> </w:t>
-      </w:r>
-      <w:r>
-        <w:rPr>
-          <w:b/>
-        </w:rPr>
-        <w:t xml:space="preserve">YYY</w:t>
-      </w:r>
-      <w:r>
-        <w:t xml:space="preserve">). However, without a clear grasp of the assignment determinants, our estimates will be suspect. In order to strengthen our causal narrative, we intend to conduct a number of expert interviews with members of</w:t>
-      </w:r>
-      <w:r>
-        <w:t xml:space="preserve"> </w:t>
-      </w:r>
-      <w:r>
-        <w:rPr>
-          <w:i/>
-        </w:rPr>
-        <w:t xml:space="preserve">Sparkassen</w:t>
-      </w:r>
-      <w:r>
-        <w:t xml:space="preserve"> </w:t>
-      </w:r>
-      <w:r>
-        <w:t xml:space="preserve">associations to understand this process.</w:t>
+        <w:t xml:space="preserve">Two aspects require particular attention in this research design as they might confound the estimated effect: The determinants of assignment of board posts and alternative factors affecting the reelection chance of incumbent mayors. Answering the research question requires a profound knowledge of the assignment process of board members in German savings banks. At this stage, we do not sufficiently understand the assignment procedure of mayoral board posts, but future versions of this project will seek to remedy this.</w:t>
       </w:r>
     </w:p>
     <w:p>
@@ -948,7 +921,7 @@
         <w:t xml:space="preserve">(Levitt and Wolfram 1997)</w:t>
       </w:r>
       <w:r>
-        <w:t xml:space="preserve">. In addition, personal characteristics of the mayor might affect his reelection chance, independent of the board membership of the mayor: Therefore, we control for vote share of the incumbent in the previous election assuming that candidates with higher vote shares enjoy more popularity and are thus more likely to get reelected in the next election. Moreover, we control for the gender of the incumbent.</w:t>
+        <w:t xml:space="preserve">. In addition, personal characteristics of the mayor might affect his reelection chance, independent of the board membership of the mayor: Therefore, we control for vote share of the incumbent in the previous election assuming that candidates with higher vote shares enjoy more popularity and are thus more likely to get reelected in the next election. Moreover, we control for the gender of the incumbent, as we expect biased views among voters to work against the reelection chances of females.</w:t>
       </w:r>
     </w:p>
     <w:p>
@@ -965,28 +938,10 @@
       <w:pPr>
         <w:pStyle w:val="Heading2"/>
       </w:pPr>
-      <w:bookmarkStart w:id="40" w:name="data"/>
+      <w:bookmarkStart w:id="40" w:name="bank-board-data"/>
       <w:bookmarkEnd w:id="40"/>
       <w:r>
-        <w:t xml:space="preserve">5.1. Data</w:t>
-      </w:r>
-    </w:p>
-    <w:p>
-      <w:pPr>
-        <w:pStyle w:val="FirstParagraph"/>
-      </w:pPr>
-      <w:r>
-        <w:t xml:space="preserve">A unique, largely hand-collected dataset is compiled that combines information from various sources. The unit of analysis are mayoral elections in Bavaria. Data on mayors' electoral performance is matched with data on board compositions of German savings banks. Overall, the working sample includes 2,099 municipalities and 79 savings banks in Bavaria over the years 2006 to 2015.</w:t>
-      </w:r>
-    </w:p>
-    <w:p>
-      <w:pPr>
-        <w:pStyle w:val="Heading3"/>
-      </w:pPr>
-      <w:bookmarkStart w:id="41" w:name="bank-board-data"/>
-      <w:bookmarkEnd w:id="41"/>
-      <w:r>
-        <w:t xml:space="preserve">5.1.1. Bank Board Data</w:t>
+        <w:t xml:space="preserve">5.1. Bank Board Data</w:t>
       </w:r>
     </w:p>
     <w:p>
@@ -1084,10 +1039,10 @@
       <w:pPr>
         <w:pStyle w:val="Heading3"/>
       </w:pPr>
-      <w:bookmarkStart w:id="42" w:name="election-data"/>
-      <w:bookmarkEnd w:id="42"/>
-      <w:r>
-        <w:t xml:space="preserve">5.1.2. Election Data</w:t>
+      <w:bookmarkStart w:id="41" w:name="election-data"/>
+      <w:bookmarkEnd w:id="41"/>
+      <w:r>
+        <w:t xml:space="preserve">5.2. Election Data</w:t>
       </w:r>
     </w:p>
     <w:p>
@@ -1191,10 +1146,64 @@
       <w:pPr>
         <w:pStyle w:val="Heading2"/>
       </w:pPr>
-      <w:bookmarkStart w:id="43" w:name="subset-selection-and-restrictions"/>
+      <w:bookmarkStart w:id="42" w:name="subset-selection-and-restrictions"/>
+      <w:bookmarkEnd w:id="42"/>
+      <w:r>
+        <w:t xml:space="preserve">5.3. Subset Selection and Restrictions</w:t>
+      </w:r>
+    </w:p>
+    <w:p>
+      <w:pPr>
+        <w:pStyle w:val="FirstParagraph"/>
+      </w:pPr>
+      <w:r>
+        <w:t xml:space="preserve">Before conducting our analysis, we subsetted the data along different criteria in order to causally isolate the effect of</w:t>
+      </w:r>
+      <w:r>
+        <w:t xml:space="preserve"> </w:t>
+      </w:r>
+      <w:r>
+        <w:rPr>
+          <w:i/>
+        </w:rPr>
+        <w:t xml:space="preserve">Sparkassen</w:t>
+      </w:r>
+      <w:r>
+        <w:t xml:space="preserve"> </w:t>
+      </w:r>
+      <w:r>
+        <w:t xml:space="preserve">board membership from other confounding factors which could not be controlled for otherwise.</w:t>
+      </w:r>
+      <w:r>
+        <w:br w:type="textWrapping"/>
+      </w:r>
+      <w:r>
+        <w:t xml:space="preserve">The municipal election data set was subsetted to only include the time period for which we have data on</w:t>
+      </w:r>
+      <w:r>
+        <w:t xml:space="preserve"> </w:t>
+      </w:r>
+      <w:r>
+        <w:rPr>
+          <w:i/>
+        </w:rPr>
+        <w:t xml:space="preserve">Sparkassen</w:t>
+      </w:r>
+      <w:r>
+        <w:t xml:space="preserve"> </w:t>
+      </w:r>
+      <w:r>
+        <w:t xml:space="preserve">board membership, which is from 2006 to 2016. We excluded elections which required run-offs, as leading candidate in those elections does not have to be the one winning the run-off. Moreover, elections where no candidate besides the incumbent mayor ran for office were excluded. As an earlier model we ran showed a negative correlation between votes shares a mayor had obtained during the previous election and her probability of becoming reelected in the subsequent election, a clear contradiction of previous research on the incumbency advantage. We supposed that this was due to popular mayors retiring while they enjoyed considerable public support still. To alleviate this problem, we restricted the data set to include only those elections were the last period's mayor was among the candidates. This whittled down our data set considerably, but was necessary to avoid bias. In the end the study data set contained 1341 observations across two municipal election rounds (held in 2008 and 2014).</w:t>
+      </w:r>
+    </w:p>
+    <w:p>
+      <w:pPr>
+        <w:pStyle w:val="Heading2"/>
+      </w:pPr>
+      <w:bookmarkStart w:id="43" w:name="statistical-model"/>
       <w:bookmarkEnd w:id="43"/>
       <w:r>
-        <w:t xml:space="preserve">5.2. Subset Selection and Restrictions</w:t>
+        <w:t xml:space="preserve">5.4. Statistical Model</w:t>
       </w:r>
     </w:p>
     <w:p>
@@ -1202,7 +1211,7 @@
         <w:pStyle w:val="FirstParagraph"/>
       </w:pPr>
       <w:r>
-        <w:t xml:space="preserve">Before conducting our analysis, we subsetted the data along different criteria in order to causally isolate the effect of</w:t>
+        <w:t xml:space="preserve">Given the research question, setting up the dependent variable as binary offers the best theoretical fit between the construct under study and the data available to us. Therefore, the analysis will employ a logistic regression model using reelection / no reelection of incumbent mayors as the dependent variable; the logistic model will allow us to compare the odds of reelection between mayors who also serve on a</w:t>
       </w:r>
       <w:r>
         <w:t xml:space="preserve"> </w:t>
@@ -1217,13 +1226,201 @@
         <w:t xml:space="preserve"> </w:t>
       </w:r>
       <w:r>
-        <w:t xml:space="preserve">board membership from other confounding factors which could not be controlled for otherwise.</w:t>
+        <w:t xml:space="preserve">board and those who do not.</w:t>
+      </w:r>
+    </w:p>
+    <w:p>
+      <w:pPr>
+        <w:pStyle w:val="BodyText"/>
+      </w:pPr>
+      <w:r>
+        <w:t xml:space="preserve">The primary independent variable of the model is board membership in the local</w:t>
+      </w:r>
+      <w:r>
+        <w:t xml:space="preserve"> </w:t>
+      </w:r>
+      <w:r>
+        <w:rPr>
+          <w:i/>
+        </w:rPr>
+        <w:t xml:space="preserve">Sparkasse</w:t>
+      </w:r>
+      <w:r>
+        <w:t xml:space="preserve">. In order to cleanly estimate the effect of board membership on reelection chances, it is important to get a good grasp on potentially confounding factors. We therefore control for obvious potential drivers such as mayors' vote share during the previous election, which serves as a measure of the incumbency advantage. Further control are candidates' sex and municipality size (measured by number of eligible voters) as larger municipalities might offer more resources to retain the mayor's office.</w:t>
+      </w:r>
+    </w:p>
+    <w:p>
+      <w:pPr>
+        <w:pStyle w:val="Heading1"/>
+      </w:pPr>
+      <w:bookmarkStart w:id="44" w:name="findings"/>
+      <w:bookmarkEnd w:id="44"/>
+      <w:r>
+        <w:t xml:space="preserve">6. Findings</w:t>
+      </w:r>
+    </w:p>
+    <w:p>
+      <w:pPr>
+        <w:pStyle w:val="Heading2"/>
+      </w:pPr>
+      <w:bookmarkStart w:id="45" w:name="descriptive-statistics"/>
+      <w:bookmarkEnd w:id="45"/>
+      <w:r>
+        <w:t xml:space="preserve">6.1. Descriptive Statistics</w:t>
+      </w:r>
+    </w:p>
+    <w:p>
+      <w:pPr>
+        <w:pStyle w:val="Heading2"/>
+      </w:pPr>
+      <w:bookmarkStart w:id="46" w:name="sparkassen-dataset"/>
+      <w:bookmarkEnd w:id="46"/>
+      <w:r>
+        <w:t xml:space="preserve">6.1.1. Sparkassen Dataset</w:t>
+      </w:r>
+    </w:p>
+    <w:p>
+      <w:pPr>
+        <w:pStyle w:val="FirstParagraph"/>
+      </w:pPr>
+      <w:r>
+        <w:t xml:space="preserve">As outlined above, the</w:t>
+      </w:r>
+      <w:r>
+        <w:t xml:space="preserve"> </w:t>
+      </w:r>
+      <w:r>
+        <w:rPr>
+          <w:i/>
+        </w:rPr>
+        <w:t xml:space="preserve">Sparkassen</w:t>
+      </w:r>
+      <w:r>
+        <w:t xml:space="preserve"> </w:t>
+      </w:r>
+      <w:r>
+        <w:t xml:space="preserve">dataset contains information on names, political position (no full-time politician; mayor; county commissioner) and position within the board (top position; non-top position). This allows us the estimate the degree of politicization of boards and the patterns of politicization.</w:t>
+      </w:r>
+    </w:p>
+    <w:p>
+      <w:pPr>
+        <w:pStyle w:val="BodyText"/>
+      </w:pPr>
+      <w:r>
+        <w:t xml:space="preserve">The Board Membership dataset contains 79 banks. Board size varies between a maximum of 32 board seats and a minimum of six seats; on average (median), Bavarian savings banks have 12 persons on the supervisory board.</w:t>
+      </w:r>
+    </w:p>
+    <w:p>
+      <w:pPr>
+        <w:pStyle w:val="BodyText"/>
+      </w:pPr>
+    </w:p>
+    <w:p>
+      <w:pPr>
+        <w:pStyle w:val="BodyText"/>
+      </w:pPr>
+      <w:r>
+        <w:t xml:space="preserve">For those 79 banks, we have overall almost 9,000 board member-year observations, about 1,600 unique board member profiles of which 410 are mayors (23%) and 175 are county commissioners (11%).</w:t>
+      </w:r>
+    </w:p>
+    <w:p>
+      <w:pPr>
+        <w:pStyle w:val="BodyText"/>
+      </w:pPr>
+      <w:r>
+        <w:t xml:space="preserve">Of the 9,000 board member-year observations, about one-fourth (2,115 observations) are member-year observations for board members in top positions. Of those 2,115 observations, 875 are mayors and 1,006 are county commissioners; only 238 top-position observations belong to persons that are not full-time politicians.</w:t>
+      </w:r>
+    </w:p>
+    <w:p>
+      <w:pPr>
+        <w:pStyle w:val="BodyText"/>
+      </w:pPr>
+    </w:p>
+    <w:p>
+      <w:pPr>
+        <w:pStyle w:val="BodyText"/>
+      </w:pPr>
+      <w:r>
+        <w:t xml:space="preserve">Overall, this shows that a considerable share of bank boards is held by full-time politicians (34%). Moreover, political representation is pronounced in top positions of banks' boards (county commissioners are only in top positions); as board seat holders of top positions have much higher influence on banks' strategic decisions (e.g. as the chairman is always member of the credit committee), this finding confirms our suspicion that German</w:t>
+      </w:r>
+      <w:r>
+        <w:t xml:space="preserve"> </w:t>
+      </w:r>
+      <w:r>
+        <w:rPr>
+          <w:i/>
+        </w:rPr>
+        <w:t xml:space="preserve">Sparkassen</w:t>
+      </w:r>
+      <w:r>
+        <w:t xml:space="preserve"> </w:t>
+      </w:r>
+      <w:r>
+        <w:t xml:space="preserve">are subject to potentially high political control and shows that politicization of public savings banks mainly works through top positions.</w:t>
+      </w:r>
+    </w:p>
+    <w:p>
+      <w:pPr>
+        <w:pStyle w:val="Heading2"/>
+      </w:pPr>
+      <w:bookmarkStart w:id="47" w:name="election-data-set"/>
+      <w:bookmarkEnd w:id="47"/>
+      <w:r>
+        <w:t xml:space="preserve">6.1.2. Election Data Set</w:t>
+      </w:r>
+    </w:p>
+    <w:p>
+      <w:pPr>
+        <w:pStyle w:val="FirstParagraph"/>
+      </w:pPr>
+      <w:r>
+        <w:t xml:space="preserve">Out of all the mayors elected the time period under study, 7.308% of the mayors who were elected were female.</w:t>
+      </w:r>
+    </w:p>
+    <w:p>
+      <w:pPr>
+        <w:pStyle w:val="BodyText"/>
+      </w:pPr>
+      <w:r>
+        <w:t xml:space="preserve">The biggest share of mayors are affiliated with the CSU, the second largest belong to other parties, which include independent voter lists. The SPD, a popular party in the entirety of Germany does worse than in the remainder of Germany. Out of 1341 mayors which were elected over the study period, only 259 mayors were affiliated with the SPD. When looking at the vote share obtained by other parties, it is important to note that</w:t>
+      </w:r>
+    </w:p>
+    <w:p>
+      <w:pPr>
+        <w:pStyle w:val="Compact"/>
+      </w:pPr>
+      <w:r>
+        <w:t xml:space="preserve">Comparing the chances of reelection for mayors of different parties, we find that mayors from all parties have relatively high chances of being reelected. The probabilities are as follows:</w:t>
       </w:r>
       <w:r>
         <w:br w:type="textWrapping"/>
       </w:r>
-      <w:r>
-        <w:t xml:space="preserve">The municipal election data set was subsetted to only include the time period for which we have data on</w:t>
+    </w:p>
+    <w:p>
+      <w:pPr>
+        <w:pStyle w:val="BodyText"/>
+      </w:pPr>
+      <w:r>
+        <w:t xml:space="preserve">The number of eligible voters per municipality, which we intend to use to control variable for municipality size is severly right-skewed, as expected, so we will log it in our analysis.</w:t>
+      </w:r>
+    </w:p>
+    <w:p>
+      <w:pPr>
+        <w:pStyle w:val="BodyText"/>
+      </w:pPr>
+      <w:r>
+        <w:t xml:space="preserve"> </w:t>
+      </w:r>
+      <w:r>
+        <w:t xml:space="preserve">Likewise, the distribution of previous vote shares seen just above is heavily right-skewed, which is unsurprising given that mayors need to obtain at least 50% of the vote shares in order to become elected, thus this serves a s lower bound in the distribution.</w:t>
+      </w:r>
+    </w:p>
+    <w:p>
+      <w:pPr>
+        <w:pStyle w:val="BodyText"/>
+      </w:pPr>
+      <w:r>
+        <w:t xml:space="preserve">To gain a first understanding of the relationship between board positions for mayors and their chances of reelection, lets look at a cross table tabulating</w:t>
       </w:r>
       <w:r>
         <w:t xml:space="preserve"> </w:t>
@@ -1238,17 +1435,32 @@
         <w:t xml:space="preserve"> </w:t>
       </w:r>
       <w:r>
-        <w:t xml:space="preserve">board membership, which is from 2006 to 2016. We excluded elections which required run-offs, as leading candidate in those elections does not have to be the one winning the run-off. Moreover, elections where no candidate besides the incumbent mayor ran for office were excluded. As an earlier model we ran showed a negative correlation between votes shares a mayor had obtained during the previous election and her probability of becoming reelected in the subsequent election, a clear contradiction of previous research on the incumbency advantage. We supposed that this was due to popular mayors retiring while they enjoyed considerable public support still. To alleviate this problem, we restricted the data set to include only those elections were the last period's mayor was among the candidates. This whittled down our data set considerably, but was necessary to avoid bias. In the end the study data set contained 1341 observations across two municipal election rounds (held in 2008 and 2014).</w:t>
-      </w:r>
-    </w:p>
-    <w:p>
-      <w:pPr>
-        <w:pStyle w:val="Heading2"/>
-      </w:pPr>
-      <w:bookmarkStart w:id="44" w:name="statistical-model"/>
-      <w:bookmarkEnd w:id="44"/>
-      <w:r>
-        <w:t xml:space="preserve">5.3. Statistical Model</w:t>
+        <w:t xml:space="preserve">board membership against non-reelection and reelection. The third and fourth column in the table below show that the proportion of reelected mayors is three percentage points higher among those mayors who are are also a member of the local</w:t>
+      </w:r>
+      <w:r>
+        <w:t xml:space="preserve"> </w:t>
+      </w:r>
+      <w:r>
+        <w:rPr>
+          <w:i/>
+        </w:rPr>
+        <w:t xml:space="preserve">Sparkassen</w:t>
+      </w:r>
+      <w:r>
+        <w:t xml:space="preserve"> </w:t>
+      </w:r>
+      <w:r>
+        <w:t xml:space="preserve">board, as compared to those who are not. While this effect is small, it could potentially be statistically significant. In the following section, this relationship will be explored in greater detail using logistic regression.</w:t>
+      </w:r>
+    </w:p>
+    <w:p>
+      <w:pPr>
+        <w:pStyle w:val="Heading1"/>
+      </w:pPr>
+      <w:bookmarkStart w:id="48" w:name="regression-results"/>
+      <w:bookmarkEnd w:id="48"/>
+      <w:r>
+        <w:t xml:space="preserve">6.2. Regression Results</w:t>
       </w:r>
     </w:p>
     <w:p>
@@ -1256,7 +1468,103 @@
         <w:pStyle w:val="FirstParagraph"/>
       </w:pPr>
       <w:r>
-        <w:t xml:space="preserve">Given the research question, setting up the dependent variable as binary offers the best theoretical fit between the construct under study and the data available to us. Therefore, the analysis will employ a logistic regression model using reelection / no reelection of incumbent mayors as the dependent variable; the logistic model will give the probability of the incumbent to be reelected. This will allow for a very close fit of the model and the data, intuitive visualisations of patterns in the data using predictive probabilities and also keeps model complexity in check. The primary independent variable of the model is board membership in the local</w:t>
+        <w:t xml:space="preserve">Four models with different specifications were run during the analysis. The estimation results are reported as odds ratios in Table 1 below. P-values of the point estimates which are based on the underlying beta-coefficients and standard errors are reported along with the odds ratios. We find a positive effect of</w:t>
+      </w:r>
+      <w:r>
+        <w:t xml:space="preserve"> </w:t>
+      </w:r>
+      <w:r>
+        <w:rPr>
+          <w:i/>
+        </w:rPr>
+        <w:t xml:space="preserve">Sparkassen</w:t>
+      </w:r>
+      <w:r>
+        <w:t xml:space="preserve"> </w:t>
+      </w:r>
+      <w:r>
+        <w:t xml:space="preserve">board membership in the model excluding controls (1) and the model controlling for previous vote share only (2). While this effect goes into the right direction, it is not statistically significant which could be attributed to the limited number of observations under study (N = 1,341).</w:t>
+      </w:r>
+    </w:p>
+    <w:p>
+      <w:pPr>
+        <w:pStyle w:val="BodyText"/>
+      </w:pPr>
+      <w:r>
+        <w:t xml:space="preserve">After including additional control variables in models (3) and (4), the effect of board membership on the odds of becoming reelected as compared to non-board members turns negative. However, as with the previous two models, these estimates are not statistically significant. Moreover, the instability of the estimates across different models is worrisome, given that the inclusion of sex, a statistically insignificant covariate, results in a reversal of the estimated effect of</w:t>
+      </w:r>
+      <w:r>
+        <w:t xml:space="preserve"> </w:t>
+      </w:r>
+      <w:r>
+        <w:rPr>
+          <w:i/>
+        </w:rPr>
+        <w:t xml:space="preserve">Sparkassen</w:t>
+      </w:r>
+      <w:r>
+        <w:t xml:space="preserve"> </w:t>
+      </w:r>
+      <w:r>
+        <w:t xml:space="preserve">board membership. These findings suggest that there is no strong effect of board membership on the odds of reelection Bavarian mayors or that the effect is too small to be measured reliably with the small amount of observations included in the data.</w:t>
+      </w:r>
+    </w:p>
+    <w:p>
+      <w:pPr>
+        <w:pStyle w:val="BodyText"/>
+      </w:pPr>
+      <w:r>
+        <w:t xml:space="preserve">Another surprising finding is the direction of the effect of sex on the odds of getting reelected. The estimation suggests that female mayors could have higher odds of becoming reelected. Yet, this result is not statistically significant so we cannot make any inferences on effect of sex on the probability of reelection.</w:t>
+      </w:r>
+    </w:p>
+    <w:p>
+      <w:pPr>
+        <w:pStyle w:val="BodyText"/>
+      </w:pPr>
+      <w:r>
+        <w:t xml:space="preserve">The size of the municipality, as measured by the number of eligible voters in that municipality seems to reduce the probability of reelection going by the estimated odds ratio, but fails to achive statistical significance. Hence, we cannot make any causal inference about the effect of the municipality size on the odds of becoming reelected.</w:t>
+      </w:r>
+    </w:p>
+    <w:p>
+      <w:pPr>
+        <w:pStyle w:val="BodyText"/>
+      </w:pPr>
+      <w:r>
+        <w:t xml:space="preserve"> </w:t>
+      </w:r>
+      <w:r>
+        <w:t xml:space="preserve">As expected, the success of a mayor in the preceding election has a strong effect on the probability of reelection in the following election. This is indicated by the highly statistically significant estimates associated with the previous vote share. To strengthen our claim and to assess the probabilities of reelection across all possible values of the previous vote share variable, we carried out a simulation. To that end, predicted values were generated using simulated point estimates for the coefficient of previous votes shares while keeping all other covariates at their means. The resulting probabilities are marked as individual dots in the graph above, with a fitted line drawn through them. A clear upward trend in the probability is visible with increases in the previous vote share obtained.</w:t>
+      </w:r>
+    </w:p>
+    <w:p>
+      <w:pPr>
+        <w:pStyle w:val="BodyText"/>
+      </w:pPr>
+      <w:r>
+        <w:t xml:space="preserve">Out of curiosity, we also ran the regression models without excluding elections were prior mayors were not among the losers (were prior mayors did not run again). This likely introduces some bias because we do not control for the fact that some mayors do not get reelected because they do not run again, possibly because they retire from their political office. This way, we count retiring as failure to become re-elected. On the other hand, one could argue that "losing mayors" are likely underrepresented in the sample, as mayors strategically decide not to run again if they expect not to win again. Overall, we have two biases which affect our results in opposite directions, so we thought it wise to estimate both models in order to get an intuition of the sizes of the competing effects.</w:t>
+      </w:r>
+    </w:p>
+    <w:p>
+      <w:pPr>
+        <w:pStyle w:val="BodyText"/>
+      </w:pPr>
+      <w:r>
+        <w:t xml:space="preserve">Aside from having almost double the amount of observations, the second set of models varies immensely from the first, indicating a statistically highly significant effect of</w:t>
+      </w:r>
+      <w:r>
+        <w:t xml:space="preserve"> </w:t>
+      </w:r>
+      <w:r>
+        <w:rPr>
+          <w:i/>
+        </w:rPr>
+        <w:t xml:space="preserve">Sparkassen</w:t>
+      </w:r>
+      <w:r>
+        <w:t xml:space="preserve"> </w:t>
+      </w:r>
+      <w:r>
+        <w:t xml:space="preserve">board membership on the odds of reelection. Without controlling for either sex and municipality size, those mayors who are member of a Sparkassen board have 53% higher odds of getting reelected as compared to those who are not board members. This effect size is unusally large considering a mayor on the board of his local</w:t>
       </w:r>
       <w:r>
         <w:t xml:space="preserve"> </w:t>
@@ -1268,37 +1576,45 @@
         <w:t xml:space="preserve">Sparkasse</w:t>
       </w:r>
       <w:r>
-        <w:t xml:space="preserve">. In order to cleanly estimate the effect of board membership on reelection chances, it is important to get a good grasp on the determinants of appointment to board positions. We therefore control for obvious potential drivers such as mayors' vote share during the previous election, which serves as a measure of the incumbency advantage. Further control are candidates' sex and municipality size (measured by number of eligible voters) as larger municipalities might offer more resources to retain the mayor's office.</w:t>
+        <w:t xml:space="preserve"> </w:t>
+      </w:r>
+      <w:r>
+        <w:t xml:space="preserve">has only indirect channels through which she could leverage her position to enusre reelection. When introducing controls for sex and municipality size, the odds ratio in favour of board members shrinks to 23%, which is still outstanding in terms of magnitude, which raises suspicion towards the size of the bias.</w:t>
+      </w:r>
+    </w:p>
+    <w:p>
+      <w:pPr>
+        <w:pStyle w:val="BodyText"/>
+      </w:pPr>
+      <w:r>
+        <w:t xml:space="preserve">What's surprising about thes models is that vote share obtained in previous elections does not have any effect on the odds of getting reelected, which is expressed in an odds ratio of 1.00 and large p-values for the underlying estimates. Another surprising find, as with the models depicted in Table 1, is that female mayors seem to have higher odds of reelection (23% in models 3 and 4), while we would have expected voters to be biased against female mayors. Moreover, we find an odds ratio below 1 associated with the size of the municipality, which indicates that incumbent mayors in larger municipalities have lower odds of reelection as compared to those from smaller municipalities. This is in direct conflict with findings of other scholars</w:t>
+      </w:r>
+      <w:r>
+        <w:t xml:space="preserve"> </w:t>
+      </w:r>
+      <w:r>
+        <w:t xml:space="preserve">(e.g. Freier 2015)</w:t>
+      </w:r>
+      <w:r>
+        <w:t xml:space="preserve">, who find that mayors in bigger municipalities enjoy a larger incumbency advantage.</w:t>
+      </w:r>
+    </w:p>
+    <w:p>
+      <w:pPr>
+        <w:pStyle w:val="BodyText"/>
+      </w:pPr>
+      <w:r>
+        <w:t xml:space="preserve">All in all, while the estimates for our main variable on the second set of models look really tempting, we must conced that they are most likely biased, leaving us with the meager results of the first set of models.</w:t>
       </w:r>
     </w:p>
     <w:p>
       <w:pPr>
         <w:pStyle w:val="Heading1"/>
       </w:pPr>
-      <w:bookmarkStart w:id="45" w:name="findings"/>
-      <w:bookmarkEnd w:id="45"/>
-      <w:r>
-        <w:t xml:space="preserve">6. Findings</w:t>
-      </w:r>
-    </w:p>
-    <w:p>
-      <w:pPr>
-        <w:pStyle w:val="Heading2"/>
-      </w:pPr>
-      <w:bookmarkStart w:id="46" w:name="descriptive-statistics"/>
-      <w:bookmarkEnd w:id="46"/>
-      <w:r>
-        <w:t xml:space="preserve">6.1. Descriptive Statistics</w:t>
-      </w:r>
-    </w:p>
-    <w:p>
-      <w:pPr>
-        <w:pStyle w:val="Heading2"/>
-      </w:pPr>
-      <w:bookmarkStart w:id="47" w:name="sparkassen-dataset"/>
-      <w:bookmarkEnd w:id="47"/>
-      <w:r>
-        <w:t xml:space="preserve">6.1.1. Sparkassen Dataset</w:t>
+      <w:bookmarkStart w:id="49" w:name="conclusion"/>
+      <w:bookmarkEnd w:id="49"/>
+      <w:r>
+        <w:t xml:space="preserve">7. Conclusion</w:t>
       </w:r>
     </w:p>
     <w:p>
@@ -1306,10 +1622,7 @@
         <w:pStyle w:val="FirstParagraph"/>
       </w:pPr>
       <w:r>
-        <w:t xml:space="preserve">As outlined above, the</w:t>
-      </w:r>
-      <w:r>
-        <w:t xml:space="preserve"> </w:t>
+        <w:t xml:space="preserve">The paper purports to estimate the effect of board membership in German public savings banks (</w:t>
       </w:r>
       <w:r>
         <w:rPr>
@@ -1318,10 +1631,7 @@
         <w:t xml:space="preserve">Sparkassen</w:t>
       </w:r>
       <w:r>
-        <w:t xml:space="preserve"> </w:t>
-      </w:r>
-      <w:r>
-        <w:t xml:space="preserve">dataset contains information on names, political position (no full-time politician; mayor; county commissioner) and position within the board (top position; non-top position). This allows us the estimate the degree of politicization of boards and the patterns of politicization.</w:t>
+        <w:t xml:space="preserve">) on mayors' electoral success. It compares electoral performance of mayors with and without a board seat in in Bavaria using a logistic regression model. To answer the research question, we compiled a novel hand-collected dataset on the boardroom composition of German public banks with detailed information on board member profiles, which we combined with an existing data set on Bavarian municipal elections.</w:t>
       </w:r>
     </w:p>
     <w:p>
@@ -1329,231 +1639,71 @@
         <w:pStyle w:val="BodyText"/>
       </w:pPr>
       <w:r>
-        <w:t xml:space="preserve">The Board Membership dataset contains 79 banks. Board size varies between a maximum of 32 board seats and a minimum of six seats; on average (median), Bavarian savings banks have 12 persons on the supervisory board.</w:t>
+        <w:t xml:space="preserve">The descriptive statistics show that the boards of local savings banks are indeed heavily politicized with 34% percent of boards made up out of politicians and county commissioners. Whether politicians can leverage theses positions was tested using inferential statistics.</w:t>
       </w:r>
     </w:p>
     <w:p>
       <w:pPr>
         <w:pStyle w:val="BodyText"/>
       </w:pPr>
+      <w:r>
+        <w:t xml:space="preserve">Unfortunately, the logistic regression did not find any statistically significant effects of</w:t>
+      </w:r>
+      <w:r>
+        <w:t xml:space="preserve"> </w:t>
+      </w:r>
+      <w:r>
+        <w:rPr>
+          <w:i/>
+        </w:rPr>
+        <w:t xml:space="preserve">Sparkassen</w:t>
+      </w:r>
+      <w:r>
+        <w:t xml:space="preserve"> </w:t>
+      </w:r>
+      <w:r>
+        <w:t xml:space="preserve">board membership on the odds of reelection for mayors in Bavaria.This failure to find an effect is most likely related to the small sample size and the expected small effect size of board membership on the odds of becoming reelected, since mayors can only use really indirect and possibly inefficient channels to extract political rents from their position on a</w:t>
+      </w:r>
+      <w:r>
+        <w:t xml:space="preserve"> </w:t>
+      </w:r>
+      <w:r>
+        <w:rPr>
+          <w:i/>
+        </w:rPr>
+        <w:t xml:space="preserve">Sparkassen</w:t>
+      </w:r>
+      <w:r>
+        <w:t xml:space="preserve"> </w:t>
+      </w:r>
+      <w:r>
+        <w:t xml:space="preserve">board. In order to find statistically significant results, we require models with greater statistical power which will be generated in the future through the addition of other german federal states to the study data set. Given the limited scope of the present study, it should be taken as a motivation to collect further data and create more accurate models.</w:t>
+      </w:r>
     </w:p>
     <w:p>
       <w:pPr>
         <w:pStyle w:val="BodyText"/>
       </w:pPr>
       <w:r>
-        <w:t xml:space="preserve">For those 79 banks, we have overall almost 9,000 board member-year observations, about 1,600 unique board member profiles of which 410 are mayors (23%) and 175 are county commissioners (11%).</w:t>
-      </w:r>
-    </w:p>
-    <w:p>
-      <w:pPr>
-        <w:pStyle w:val="BodyText"/>
-      </w:pPr>
-      <w:r>
-        <w:t xml:space="preserve">Of the 9,000 board member-year observations, about one-fourth (2,115 observations) are member-year observations for board members in top positions. Of those 2,115 observations, 875 are mayors and 1,006 are county commissioners; only 238 top-position observations belong to persons that are not full-time politicians.</w:t>
-      </w:r>
-    </w:p>
-    <w:p>
-      <w:pPr>
-        <w:pStyle w:val="BodyText"/>
-      </w:pPr>
-    </w:p>
-    <w:p>
-      <w:pPr>
-        <w:pStyle w:val="BodyText"/>
-      </w:pPr>
-      <w:r>
-        <w:t xml:space="preserve">Overall, this shows that a considerable share of bank boards is hold by full-time politicians (34%). Moreover, political representation is pronounced in top positions of banks' boards (county commissioners are only in top positions); as board seat holders of top positions have much higher influence on banks' strategic decisions (e.g. as the chairman is always member of the credit committee), this finding confirms our suspicion that German</w:t>
-      </w:r>
-      <w:r>
-        <w:t xml:space="preserve"> </w:t>
-      </w:r>
-      <w:r>
-        <w:rPr>
-          <w:i/>
-        </w:rPr>
-        <w:t xml:space="preserve">Sparkassen</w:t>
-      </w:r>
-      <w:r>
-        <w:t xml:space="preserve"> </w:t>
-      </w:r>
-      <w:r>
-        <w:t xml:space="preserve">are subject to potentially high political control and shows that politicization of public savings banks mainly works through top positions.</w:t>
-      </w:r>
-    </w:p>
-    <w:p>
-      <w:pPr>
-        <w:pStyle w:val="Heading2"/>
-      </w:pPr>
-      <w:bookmarkStart w:id="48" w:name="election-data-set"/>
-      <w:bookmarkEnd w:id="48"/>
-      <w:r>
-        <w:t xml:space="preserve">6.1.2. Election Data Set</w:t>
-      </w:r>
-    </w:p>
-    <w:p>
-      <w:pPr>
-        <w:pStyle w:val="FirstParagraph"/>
-      </w:pPr>
-      <w:r>
-        <w:t xml:space="preserve">Out of all the mayors elected the time period under study, 7.308% of the mayors who were elected were female.</w:t>
-      </w:r>
-    </w:p>
-    <w:p>
-      <w:pPr>
-        <w:pStyle w:val="BodyText"/>
-      </w:pPr>
-      <w:r>
-        <w:t xml:space="preserve">The biggest share of mayors are affiliated with the CSU, the second largest belong to other parties, which include independent voter lists. The SPD, a popular party in the entirety of Germany does worse than in the remainder of Germany. Out of 1341 mayors which were elected over the study period, only 259 mayors were affiliated with the SPD. When looking at the vote share obtained by other parties, it is important to note that</w:t>
-      </w:r>
-    </w:p>
-    <w:p>
-      <w:pPr>
-        <w:pStyle w:val="Compact"/>
-      </w:pPr>
-      <w:r>
-        <w:t xml:space="preserve">Comparing the chances of reelection for mayors of different parties, we find that mayors from all parties have relatively high chances of being reelected. The probabilities are as follows:</w:t>
-      </w:r>
-      <w:r>
-        <w:br w:type="textWrapping"/>
-      </w:r>
-    </w:p>
-    <w:p>
-      <w:pPr>
-        <w:pStyle w:val="BodyText"/>
-      </w:pPr>
-      <w:r>
-        <w:t xml:space="preserve">The number of eligible voters per municipality, which we intend to use to control variable for municipality size is severly right-skewed, as expected, so we will log it in our analysis.</w:t>
-      </w:r>
-    </w:p>
-    <w:p>
-      <w:pPr>
-        <w:pStyle w:val="BodyText"/>
-      </w:pPr>
-      <w:r>
-        <w:t xml:space="preserve"> </w:t>
-      </w:r>
-      <w:r>
-        <w:t xml:space="preserve">Likewise, the distribution of previous vote shares seen just above is heavily right-skewed, which is unsurprising given that mayors need to obtain at least 50% of the vote shares in order to become elected, thus this serves a s lower bound in the distribution.</w:t>
+        <w:t xml:space="preserve">On a positive note, we find a statistically significant effect of the previous vote share on the probability of re-election, all else equal. This lends support to findings made by Freier</w:t>
+      </w:r>
+      <w:r>
+        <w:t xml:space="preserve"> </w:t>
+      </w:r>
+      <w:r>
+        <w:t xml:space="preserve">(2015)</w:t>
+      </w:r>
+      <w:r>
+        <w:t xml:space="preserve">, who found a strong incumbency effect on the probability of reelection for Bavarian mayors.</w:t>
       </w:r>
     </w:p>
     <w:p>
       <w:pPr>
         <w:pStyle w:val="Heading1"/>
       </w:pPr>
-      <w:bookmarkStart w:id="49" w:name="regression-results"/>
-      <w:bookmarkEnd w:id="49"/>
-      <w:r>
-        <w:t xml:space="preserve">6.2. Regression Results</w:t>
-      </w:r>
-    </w:p>
-    <w:p>
-      <w:pPr>
-        <w:pStyle w:val="FirstParagraph"/>
-      </w:pPr>
-      <w:r>
-        <w:t xml:space="preserve">Four models with different specifications were run during the analysis. The estimation results are reported as odds ratios in Table 1 below. P-values of the point estimates which are based on the underlying beta-coefficients and standard errors are reported along with the odds ratios. We find a positive effect of</w:t>
-      </w:r>
-      <w:r>
-        <w:t xml:space="preserve"> </w:t>
-      </w:r>
-      <w:r>
-        <w:rPr>
-          <w:i/>
-        </w:rPr>
-        <w:t xml:space="preserve">Sparkassen</w:t>
-      </w:r>
-      <w:r>
-        <w:t xml:space="preserve"> </w:t>
-      </w:r>
-      <w:r>
-        <w:t xml:space="preserve">board membership in the model excluding controls (1) and the model controlling for previous vote share only (2). While this effect goes into the right direction, it is not statistically significant which could be attributed to the limited number of observations under study (N = 1,341).</w:t>
-      </w:r>
-    </w:p>
-    <w:p>
-      <w:pPr>
-        <w:pStyle w:val="BodyText"/>
-      </w:pPr>
-      <w:r>
-        <w:t xml:space="preserve">After including additional control variables in models (3) and (4), the effect of board membership on the odds of becoming reelected as compared to non-board members turns negative. However, as with the previous two models, these estimates are not statistically significant. Moreover, the instability of the estimates across different models is worrisome, given that the inclusion of sex, a statistically insignificant covariate, results in a reversal of the estimated effect of</w:t>
-      </w:r>
-      <w:r>
-        <w:t xml:space="preserve"> </w:t>
-      </w:r>
-      <w:r>
-        <w:rPr>
-          <w:i/>
-        </w:rPr>
-        <w:t xml:space="preserve">Sparkassen</w:t>
-      </w:r>
-      <w:r>
-        <w:t xml:space="preserve"> </w:t>
-      </w:r>
-      <w:r>
-        <w:t xml:space="preserve">board membership. Another surprising finding is the direction of the effect of sex on the odds of getting reelected. The estimation suggests that female mayors could have higher odds of becoming reelected. Yet, this result is not statistically significant so we cannot make any inferences on effect of sex on the probability of reelection.</w:t>
-      </w:r>
-    </w:p>
-    <w:p>
-      <w:pPr>
-        <w:pStyle w:val="BodyText"/>
-      </w:pPr>
-      <w:r>
-        <w:t xml:space="preserve">The size of the municipality, as measured by the number of eligible voters in that municipality seems to reduce the probability of reelection going by the estimated odds ratio, but fails to achive statistical significance. Hence, we cannot make any causal inference about the effect of the municipality size on the odds of becoming reelected.</w:t>
-      </w:r>
-    </w:p>
-    <w:p>
-      <w:pPr>
-        <w:pStyle w:val="BodyText"/>
-      </w:pPr>
-      <w:r>
-        <w:t xml:space="preserve"> </w:t>
-      </w:r>
-      <w:r>
-        <w:t xml:space="preserve">As expected, the success of a mayor in the preceding election has a strong effect on the probability of reelection in the following election. This is indicated by the highly statistically significant estimates associated with the previous vote share. To strengthen our claim and to assess the probabilities of reelection across all possible values of the previous vote share variable, we carried out a simulation. To that end, predicted values were generated using simulated point estimates for the coefficient of previous votes shares while keeping all other covariates at their means. The resulting probabilities are marked as individual dots in the graph above, with a fitted line drawn through them. A clear upward trend in the probability is visible with increases in the previous vote share obtained.</w:t>
-      </w:r>
-    </w:p>
-    <w:p>
-      <w:pPr>
-        <w:pStyle w:val="Heading1"/>
-      </w:pPr>
-      <w:bookmarkStart w:id="50" w:name="conclusion"/>
+      <w:bookmarkStart w:id="50" w:name="references"/>
       <w:bookmarkEnd w:id="50"/>
       <w:r>
-        <w:t xml:space="preserve">7. Conclusion</w:t>
-      </w:r>
-    </w:p>
-    <w:p>
-      <w:pPr>
-        <w:pStyle w:val="FirstParagraph"/>
-      </w:pPr>
-      <w:r>
-        <w:t xml:space="preserve">The paper purports to estimate the effect of board membership in German public savings banks (</w:t>
-      </w:r>
-      <w:r>
-        <w:rPr>
-          <w:i/>
-        </w:rPr>
-        <w:t xml:space="preserve">Sparkassen</w:t>
-      </w:r>
-      <w:r>
-        <w:t xml:space="preserve">) on mayors' electoral success. It compares electoral performance of mayors with and without a board seat in in Bavaria using a logistic regression model. To answer the research question, we compiled a novel hand-collected dataset on the boardroom composition of German public banks with detailed information on board member profiles, which we combined with an existing data set on Bavarian municipal elections.</w:t>
-      </w:r>
-    </w:p>
-    <w:p>
-      <w:pPr>
-        <w:pStyle w:val="BodyText"/>
-      </w:pPr>
-      <w:r>
-        <w:t xml:space="preserve">The statistical analysis</w:t>
-      </w:r>
-    </w:p>
-    <w:p>
-      <w:pPr>
-        <w:pStyle w:val="Heading1"/>
-      </w:pPr>
-      <w:bookmarkStart w:id="51" w:name="references"/>
-      <w:bookmarkEnd w:id="51"/>
-      <w:r>
         <w:t xml:space="preserve">References</w:t>
       </w:r>
     </w:p>
@@ -1578,6 +1728,40 @@
       </w:r>
       <w:r>
         <w:t xml:space="preserve">vol.36 (no.3): 117–34.</w:t>
+      </w:r>
+      <w:r>
+        <w:t xml:space="preserve"> </w:t>
+      </w:r>
+      <w:hyperlink r:id="rId51">
+        <w:r>
+          <w:rPr>
+            <w:rStyle w:val="Hyperlink"/>
+          </w:rPr>
+          <w:t xml:space="preserve">http://www.econstor.eu/handle/10419/61389</w:t>
+        </w:r>
+      </w:hyperlink>
+      <w:r>
+        <w:t xml:space="preserve">.</w:t>
+      </w:r>
+    </w:p>
+    <w:p>
+      <w:pPr>
+        <w:pStyle w:val="Bibliography"/>
+      </w:pPr>
+      <w:r>
+        <w:t xml:space="preserve">Allaire, JJ, Joe Cheng, Yihui Xie, Jonathan McPherson, Winston Chang, Jeff Allen, Hadley Wickham, Aron Atkins, and Rob Hyndman. 2016.</w:t>
+      </w:r>
+      <w:r>
+        <w:t xml:space="preserve"> </w:t>
+      </w:r>
+      <w:r>
+        <w:rPr>
+          <w:i/>
+        </w:rPr>
+        <w:t xml:space="preserve">Rmarkdown: Dynamic Documents for R</w:t>
+      </w:r>
+      <w:r>
+        <w:t xml:space="preserve">.</w:t>
       </w:r>
       <w:r>
         <w:t xml:space="preserve"> </w:t>
@@ -1587,7 +1771,7 @@
           <w:rPr>
             <w:rStyle w:val="Hyperlink"/>
           </w:rPr>
-          <w:t xml:space="preserve">http://www.econstor.eu/handle/10419/61389</w:t>
+          <w:t xml:space="preserve">https://CRAN.R-project.org/package=rmarkdown</w:t>
         </w:r>
       </w:hyperlink>
       <w:r>
@@ -1656,12 +1840,46 @@
         <w:pStyle w:val="Bibliography"/>
       </w:pPr>
       <w:r>
+        <w:t xml:space="preserve">Dahl, David B. 2016.</w:t>
+      </w:r>
+      <w:r>
+        <w:t xml:space="preserve"> </w:t>
+      </w:r>
+      <w:r>
+        <w:rPr>
+          <w:i/>
+        </w:rPr>
+        <w:t xml:space="preserve">Xtable: Export Tables to LaTeX or HTML</w:t>
+      </w:r>
+      <w:r>
+        <w:t xml:space="preserve">.</w:t>
+      </w:r>
+      <w:r>
+        <w:t xml:space="preserve"> </w:t>
+      </w:r>
+      <w:hyperlink r:id="rId54">
+        <w:r>
+          <w:rPr>
+            <w:rStyle w:val="Hyperlink"/>
+          </w:rPr>
+          <w:t xml:space="preserve">https://CRAN.R-project.org/package=xtable</w:t>
+        </w:r>
+      </w:hyperlink>
+      <w:r>
+        <w:t xml:space="preserve">.</w:t>
+      </w:r>
+    </w:p>
+    <w:p>
+      <w:pPr>
+        <w:pStyle w:val="Bibliography"/>
+      </w:pPr>
+      <w:r>
         <w:t xml:space="preserve">Deutsche Bundesbank. 2015. “Banking statistics 06/2015.”</w:t>
       </w:r>
       <w:r>
         <w:t xml:space="preserve"> </w:t>
       </w:r>
-      <w:hyperlink r:id="rId54">
+      <w:hyperlink r:id="rId55">
         <w:r>
           <w:rPr>
             <w:rStyle w:val="Hyperlink"/>
@@ -1784,7 +2002,7 @@
       <w:r>
         <w:t xml:space="preserve"> </w:t>
       </w:r>
-      <w:hyperlink r:id="rId55">
+      <w:hyperlink r:id="rId56">
         <w:r>
           <w:rPr>
             <w:rStyle w:val="Hyperlink"/>
@@ -1844,6 +2062,40 @@
         <w:pStyle w:val="Bibliography"/>
       </w:pPr>
       <w:r>
+        <w:t xml:space="preserve">Gandrud, Christopher. 2016.</w:t>
+      </w:r>
+      <w:r>
+        <w:t xml:space="preserve"> </w:t>
+      </w:r>
+      <w:r>
+        <w:rPr>
+          <w:i/>
+        </w:rPr>
+        <w:t xml:space="preserve">DataCombine: Tools for Easily Combining and Cleaning Data Sets</w:t>
+      </w:r>
+      <w:r>
+        <w:t xml:space="preserve">.</w:t>
+      </w:r>
+      <w:r>
+        <w:t xml:space="preserve"> </w:t>
+      </w:r>
+      <w:hyperlink r:id="rId57">
+        <w:r>
+          <w:rPr>
+            <w:rStyle w:val="Hyperlink"/>
+          </w:rPr>
+          <w:t xml:space="preserve">https://CRAN.R-project.org/package=DataCombine</w:t>
+        </w:r>
+      </w:hyperlink>
+      <w:r>
+        <w:t xml:space="preserve">.</w:t>
+      </w:r>
+    </w:p>
+    <w:p>
+      <w:pPr>
+        <w:pStyle w:val="Bibliography"/>
+      </w:pPr>
+      <w:r>
         <w:t xml:space="preserve">Gropp, Reint, and Vahid Saadi. 2015. “Electoral Credit Supply Cycles Among German Savings Banks.”</w:t>
       </w:r>
       <w:r>
@@ -1884,7 +2136,7 @@
       <w:r>
         <w:t xml:space="preserve">27 (2): 213–27. doi:</w:t>
       </w:r>
-      <w:hyperlink r:id="rId56">
+      <w:hyperlink r:id="rId58">
         <w:r>
           <w:rPr>
             <w:rStyle w:val="Hyperlink"/>
@@ -1901,6 +2153,40 @@
         <w:pStyle w:val="Bibliography"/>
       </w:pPr>
       <w:r>
+        <w:t xml:space="preserve">Hlavac, Marek. 2015.</w:t>
+      </w:r>
+      <w:r>
+        <w:t xml:space="preserve"> </w:t>
+      </w:r>
+      <w:r>
+        <w:rPr>
+          <w:i/>
+        </w:rPr>
+        <w:t xml:space="preserve">Stargazer: Well-Formatted Regression and Summary Statistics Tables</w:t>
+      </w:r>
+      <w:r>
+        <w:t xml:space="preserve">.</w:t>
+      </w:r>
+      <w:r>
+        <w:t xml:space="preserve"> </w:t>
+      </w:r>
+      <w:hyperlink r:id="rId59">
+        <w:r>
+          <w:rPr>
+            <w:rStyle w:val="Hyperlink"/>
+          </w:rPr>
+          <w:t xml:space="preserve">https://CRAN.R-project.org/package=stargazer</w:t>
+        </w:r>
+      </w:hyperlink>
+      <w:r>
+        <w:t xml:space="preserve">.</w:t>
+      </w:r>
+    </w:p>
+    <w:p>
+      <w:pPr>
+        <w:pStyle w:val="Bibliography"/>
+      </w:pPr>
+      <w:r>
         <w:t xml:space="preserve">Illueca, Manuel, and Sebastian Lavezzolo. 2016. “Political Lending Cycles in Government-Controlled Banks: Evidence from Corporate Debt.”</w:t>
       </w:r>
       <w:r>
@@ -1967,6 +2253,40 @@
         <w:pStyle w:val="Bibliography"/>
       </w:pPr>
       <w:r>
+        <w:t xml:space="preserve">Leifeld, Philip. 2016.</w:t>
+      </w:r>
+      <w:r>
+        <w:t xml:space="preserve"> </w:t>
+      </w:r>
+      <w:r>
+        <w:rPr>
+          <w:i/>
+        </w:rPr>
+        <w:t xml:space="preserve">Texreg: Conversion of R Regression Output to LaTeX or HTML Tables</w:t>
+      </w:r>
+      <w:r>
+        <w:t xml:space="preserve">.</w:t>
+      </w:r>
+      <w:r>
+        <w:t xml:space="preserve"> </w:t>
+      </w:r>
+      <w:hyperlink r:id="rId60">
+        <w:r>
+          <w:rPr>
+            <w:rStyle w:val="Hyperlink"/>
+          </w:rPr>
+          <w:t xml:space="preserve">https://CRAN.R-project.org/package=texreg</w:t>
+        </w:r>
+      </w:hyperlink>
+      <w:r>
+        <w:t xml:space="preserve">.</w:t>
+      </w:r>
+    </w:p>
+    <w:p>
+      <w:pPr>
+        <w:pStyle w:val="Bibliography"/>
+      </w:pPr>
+      <w:r>
         <w:t xml:space="preserve">Levitt, Steven, and Catherine Wolfram. 1997. “Decomposing the Source of Incumbency Advantage in the U.S. House.”</w:t>
       </w:r>
       <w:r>
@@ -2010,6 +2330,40 @@
         <w:pStyle w:val="Bibliography"/>
       </w:pPr>
       <w:r>
+        <w:t xml:space="preserve">Ripley, Brian. 2015.</w:t>
+      </w:r>
+      <w:r>
+        <w:t xml:space="preserve"> </w:t>
+      </w:r>
+      <w:r>
+        <w:rPr>
+          <w:i/>
+        </w:rPr>
+        <w:t xml:space="preserve">MASS: Support Functions and Datasets for Venables and Ripley’s MASS</w:t>
+      </w:r>
+      <w:r>
+        <w:t xml:space="preserve">.</w:t>
+      </w:r>
+      <w:r>
+        <w:t xml:space="preserve"> </w:t>
+      </w:r>
+      <w:hyperlink r:id="rId61">
+        <w:r>
+          <w:rPr>
+            <w:rStyle w:val="Hyperlink"/>
+          </w:rPr>
+          <w:t xml:space="preserve">https://CRAN.R-project.org/package=MASS</w:t>
+        </w:r>
+      </w:hyperlink>
+      <w:r>
+        <w:t xml:space="preserve">.</w:t>
+      </w:r>
+    </w:p>
+    <w:p>
+      <w:pPr>
+        <w:pStyle w:val="Bibliography"/>
+      </w:pPr>
+      <w:r>
         <w:t xml:space="preserve">Sapienza, Paola. 2004. “The effects of government ownership on bank lending.”</w:t>
       </w:r>
       <w:r>
@@ -2027,7 +2381,7 @@
       <w:r>
         <w:t xml:space="preserve">72 (2): 357–84. doi:</w:t>
       </w:r>
-      <w:hyperlink r:id="rId57">
+      <w:hyperlink r:id="rId62">
         <w:r>
           <w:rPr>
             <w:rStyle w:val="Hyperlink"/>
@@ -2060,6 +2414,176 @@
       </w:r>
       <w:r>
         <w:t xml:space="preserve">No. 191.</w:t>
+      </w:r>
+    </w:p>
+    <w:p>
+      <w:pPr>
+        <w:pStyle w:val="Bibliography"/>
+      </w:pPr>
+      <w:r>
+        <w:t xml:space="preserve">Wickham, Hadley. 2015.</w:t>
+      </w:r>
+      <w:r>
+        <w:t xml:space="preserve"> </w:t>
+      </w:r>
+      <w:r>
+        <w:rPr>
+          <w:i/>
+        </w:rPr>
+        <w:t xml:space="preserve">Stringr: Simple, Consistent Wrappers for Common String Operations</w:t>
+      </w:r>
+      <w:r>
+        <w:t xml:space="preserve">.</w:t>
+      </w:r>
+      <w:r>
+        <w:t xml:space="preserve"> </w:t>
+      </w:r>
+      <w:hyperlink r:id="rId63">
+        <w:r>
+          <w:rPr>
+            <w:rStyle w:val="Hyperlink"/>
+          </w:rPr>
+          <w:t xml:space="preserve">https://CRAN.R-project.org/package=stringr</w:t>
+        </w:r>
+      </w:hyperlink>
+      <w:r>
+        <w:t xml:space="preserve">.</w:t>
+      </w:r>
+    </w:p>
+    <w:p>
+      <w:pPr>
+        <w:pStyle w:val="Bibliography"/>
+      </w:pPr>
+      <w:r>
+        <w:t xml:space="preserve">———. 2016.</w:t>
+      </w:r>
+      <w:r>
+        <w:t xml:space="preserve"> </w:t>
+      </w:r>
+      <w:r>
+        <w:rPr>
+          <w:i/>
+        </w:rPr>
+        <w:t xml:space="preserve">Readxl: Read Excel Files</w:t>
+      </w:r>
+      <w:r>
+        <w:t xml:space="preserve">.</w:t>
+      </w:r>
+      <w:r>
+        <w:t xml:space="preserve"> </w:t>
+      </w:r>
+      <w:hyperlink r:id="rId64">
+        <w:r>
+          <w:rPr>
+            <w:rStyle w:val="Hyperlink"/>
+          </w:rPr>
+          <w:t xml:space="preserve">https://CRAN.R-project.org/package=readxl</w:t>
+        </w:r>
+      </w:hyperlink>
+      <w:r>
+        <w:t xml:space="preserve">.</w:t>
+      </w:r>
+    </w:p>
+    <w:p>
+      <w:pPr>
+        <w:pStyle w:val="Bibliography"/>
+      </w:pPr>
+      <w:r>
+        <w:t xml:space="preserve">Wickham, Hadley, and Winston Chang. 2016.</w:t>
+      </w:r>
+      <w:r>
+        <w:t xml:space="preserve"> </w:t>
+      </w:r>
+      <w:r>
+        <w:rPr>
+          <w:i/>
+        </w:rPr>
+        <w:t xml:space="preserve">Ggplot2: An Implementation of the Grammar of Graphics</w:t>
+      </w:r>
+      <w:r>
+        <w:t xml:space="preserve">.</w:t>
+      </w:r>
+      <w:r>
+        <w:t xml:space="preserve"> </w:t>
+      </w:r>
+      <w:hyperlink r:id="rId65">
+        <w:r>
+          <w:rPr>
+            <w:rStyle w:val="Hyperlink"/>
+          </w:rPr>
+          <w:t xml:space="preserve">https://CRAN.R-project.org/package=ggplot2</w:t>
+        </w:r>
+      </w:hyperlink>
+      <w:r>
+        <w:t xml:space="preserve">.</w:t>
+      </w:r>
+    </w:p>
+    <w:p>
+      <w:pPr>
+        <w:pStyle w:val="Bibliography"/>
+      </w:pPr>
+      <w:r>
+        <w:t xml:space="preserve">Wickham, Hadley, and Romain Francois. 2015.</w:t>
+      </w:r>
+      <w:r>
+        <w:t xml:space="preserve"> </w:t>
+      </w:r>
+      <w:r>
+        <w:rPr>
+          <w:i/>
+        </w:rPr>
+        <w:t xml:space="preserve">Dplyr: A Grammar of Data Manipulation</w:t>
+      </w:r>
+      <w:r>
+        <w:t xml:space="preserve">.</w:t>
+      </w:r>
+      <w:r>
+        <w:t xml:space="preserve"> </w:t>
+      </w:r>
+      <w:hyperlink r:id="rId66">
+        <w:r>
+          <w:rPr>
+            <w:rStyle w:val="Hyperlink"/>
+          </w:rPr>
+          <w:t xml:space="preserve">https://CRAN.R-project.org/package=dplyr</w:t>
+        </w:r>
+      </w:hyperlink>
+      <w:r>
+        <w:t xml:space="preserve">.</w:t>
+      </w:r>
+    </w:p>
+    <w:p>
+      <w:pPr>
+        <w:pStyle w:val="Bibliography"/>
+      </w:pPr>
+      <w:r>
+        <w:t xml:space="preserve">Xie, Yihui. 2016.</w:t>
+      </w:r>
+      <w:r>
+        <w:t xml:space="preserve"> </w:t>
+      </w:r>
+      <w:r>
+        <w:rPr>
+          <w:i/>
+        </w:rPr>
+        <w:t xml:space="preserve">Knitr: A General-Purpose Package for Dynamic Report Generation in R</w:t>
+      </w:r>
+      <w:r>
+        <w:t xml:space="preserve">.</w:t>
+      </w:r>
+      <w:r>
+        <w:t xml:space="preserve"> </w:t>
+      </w:r>
+      <w:hyperlink r:id="rId67">
+        <w:r>
+          <w:rPr>
+            <w:rStyle w:val="Hyperlink"/>
+          </w:rPr>
+          <w:t xml:space="preserve">https://CRAN.R-project.org/package=knitr</w:t>
+        </w:r>
+      </w:hyperlink>
+      <w:r>
+        <w:t xml:space="preserve">.</w:t>
       </w:r>
     </w:p>
     <w:sectPr/>
@@ -2433,7 +2957,7 @@
     </w:lvl>
   </w:abstractNum>
   <w:abstractNum w:abstractNumId="990">
-    <w:nsid w:val="c69d11fc"/>
+    <w:nsid w:val="2f11d859"/>
     <w:multiLevelType w:val="multilevel"/>
     <w:lvl w:ilvl="0">
       <w:numFmt w:val="bullet"/>
@@ -2514,7 +3038,7 @@
     </w:lvl>
   </w:abstractNum>
   <w:abstractNum w:abstractNumId="991">
-    <w:nsid w:val="7207bce1"/>
+    <w:nsid w:val="deee8077"/>
     <w:multiLevelType w:val="multilevel"/>
     <w:lvl w:ilvl="0">
       <w:numFmt w:val="bullet"/>

</xml_diff>